<commit_message>
Update report - second approach
</commit_message>
<xml_diff>
--- a/publications/report-AI-Driving-Classification.docx
+++ b/publications/report-AI-Driving-Classification.docx
@@ -15322,7 +15322,7 @@
           <w:kern w:val="2"/>
           <w:sz w:val="24"/>
           <w:szCs w:val="24"/>
-          <w:lang w:val="en-US"/>
+          <w:lang w:eastAsia="pt-PT"/>
           <w14:ligatures w14:val="standardContextual"/>
         </w:rPr>
       </w:pPr>
@@ -15347,13 +15347,27 @@
         </w:rPr>
         <w:fldChar w:fldCharType="separate"/>
       </w:r>
-      <w:hyperlink w:anchor="_Toc174300588" w:history="1">
+      <w:hyperlink w:anchor="_Toc174647011" w:history="1">
         <w:r>
           <w:rPr>
             <w:rStyle w:val="Hyperlink"/>
             <w:noProof/>
           </w:rPr>
-          <w:t>Tabela 1 - Tabela representativa das reuniões e dos tópicos abordados</w:t>
+          <w:t>Tabela 1 - Tabela repres</w:t>
+        </w:r>
+        <w:r>
+          <w:rPr>
+            <w:rStyle w:val="Hyperlink"/>
+            <w:noProof/>
+          </w:rPr>
+          <w:t>e</w:t>
+        </w:r>
+        <w:r>
+          <w:rPr>
+            <w:rStyle w:val="Hyperlink"/>
+            <w:noProof/>
+          </w:rPr>
+          <w:t>ntativa das reuniões e dos tópicos abordados</w:t>
         </w:r>
         <w:r>
           <w:rPr>
@@ -15374,7 +15388,7 @@
             <w:noProof/>
             <w:webHidden/>
           </w:rPr>
-          <w:instrText xml:space="preserve"> PAGEREF _Toc174300588 \h </w:instrText>
+          <w:instrText xml:space="preserve"> PAGEREF _Toc174647011 \h </w:instrText>
         </w:r>
         <w:r>
           <w:rPr>
@@ -15417,11 +15431,11 @@
           <w:kern w:val="2"/>
           <w:sz w:val="24"/>
           <w:szCs w:val="24"/>
-          <w:lang w:val="en-US"/>
+          <w:lang w:eastAsia="pt-PT"/>
           <w14:ligatures w14:val="standardContextual"/>
         </w:rPr>
       </w:pPr>
-      <w:hyperlink w:anchor="_Toc174300589" w:history="1">
+      <w:hyperlink w:anchor="_Toc174647012" w:history="1">
         <w:r>
           <w:rPr>
             <w:rStyle w:val="Hyperlink"/>
@@ -15456,7 +15470,7 @@
             <w:noProof/>
             <w:webHidden/>
           </w:rPr>
-          <w:instrText xml:space="preserve"> PAGEREF _Toc174300589 \h </w:instrText>
+          <w:instrText xml:space="preserve"> PAGEREF _Toc174647012 \h </w:instrText>
         </w:r>
         <w:r>
           <w:rPr>
@@ -15499,11 +15513,11 @@
           <w:kern w:val="2"/>
           <w:sz w:val="24"/>
           <w:szCs w:val="24"/>
-          <w:lang w:val="en-US"/>
+          <w:lang w:eastAsia="pt-PT"/>
           <w14:ligatures w14:val="standardContextual"/>
         </w:rPr>
       </w:pPr>
-      <w:hyperlink w:anchor="_Toc174300590" w:history="1">
+      <w:hyperlink w:anchor="_Toc174647013" w:history="1">
         <w:r>
           <w:rPr>
             <w:rStyle w:val="Hyperlink"/>
@@ -15530,7 +15544,7 @@
             <w:noProof/>
             <w:webHidden/>
           </w:rPr>
-          <w:instrText xml:space="preserve"> PAGEREF _Toc174300590 \h </w:instrText>
+          <w:instrText xml:space="preserve"> PAGEREF _Toc174647013 \h </w:instrText>
         </w:r>
         <w:r>
           <w:rPr>
@@ -15573,17 +15587,31 @@
           <w:kern w:val="2"/>
           <w:sz w:val="24"/>
           <w:szCs w:val="24"/>
-          <w:lang w:val="en-US"/>
+          <w:lang w:eastAsia="pt-PT"/>
           <w14:ligatures w14:val="standardContextual"/>
         </w:rPr>
       </w:pPr>
-      <w:hyperlink w:anchor="_Toc174300591" w:history="1">
+      <w:hyperlink w:anchor="_Toc174647014" w:history="1">
         <w:r>
           <w:rPr>
             <w:rStyle w:val="Hyperlink"/>
             <w:noProof/>
           </w:rPr>
-          <w:t>Tabela 4 - Glossário de Cores Utilizadas nos Diagramas Ilustrativos</w:t>
+          <w:t>Tabela 4 - Glossário de Cores Utilizadas nos D</w:t>
+        </w:r>
+        <w:r>
+          <w:rPr>
+            <w:rStyle w:val="Hyperlink"/>
+            <w:noProof/>
+          </w:rPr>
+          <w:t>i</w:t>
+        </w:r>
+        <w:r>
+          <w:rPr>
+            <w:rStyle w:val="Hyperlink"/>
+            <w:noProof/>
+          </w:rPr>
+          <w:t>agramas Ilustrativos</w:t>
         </w:r>
         <w:r>
           <w:rPr>
@@ -15604,7 +15632,7 @@
             <w:noProof/>
             <w:webHidden/>
           </w:rPr>
-          <w:instrText xml:space="preserve"> PAGEREF _Toc174300591 \h </w:instrText>
+          <w:instrText xml:space="preserve"> PAGEREF _Toc174647014 \h </w:instrText>
         </w:r>
         <w:r>
           <w:rPr>
@@ -16409,7 +16437,7 @@
       <w:pPr>
         <w:pStyle w:val="Caption"/>
       </w:pPr>
-      <w:bookmarkStart w:id="51" w:name="_Toc174300588"/>
+      <w:bookmarkStart w:id="51" w:name="_Toc174647011"/>
       <w:r>
         <w:t xml:space="preserve">Tabela </w:t>
       </w:r>
@@ -21904,7 +21932,7 @@
       <w:pPr>
         <w:pStyle w:val="Caption"/>
       </w:pPr>
-      <w:bookmarkStart w:id="85" w:name="_Toc174300589"/>
+      <w:bookmarkStart w:id="85" w:name="_Toc174647012"/>
       <w:r>
         <w:t xml:space="preserve">Tabela </w:t>
       </w:r>
@@ -23402,7 +23430,7 @@
       <w:pPr>
         <w:pStyle w:val="Caption"/>
       </w:pPr>
-      <w:bookmarkStart w:id="105" w:name="_Toc174300590"/>
+      <w:bookmarkStart w:id="105" w:name="_Toc174647013"/>
       <w:r>
         <w:t xml:space="preserve">Tabela </w:t>
       </w:r>
@@ -31330,7 +31358,7 @@
       <w:pPr>
         <w:pStyle w:val="Caption"/>
       </w:pPr>
-      <w:bookmarkStart w:id="184" w:name="_Toc174300591"/>
+      <w:bookmarkStart w:id="184" w:name="_Toc174647014"/>
       <w:r>
         <w:t xml:space="preserve">Tabela </w:t>
       </w:r>
@@ -36881,6 +36909,96 @@
     </w:p>
     <w:p>
       <w:pPr>
+        <w:keepNext/>
+        <w:ind w:left="311"/>
+        <w:jc w:val="center"/>
+      </w:pPr>
+      <w:r>
+        <w:rPr>
+          <w:noProof/>
+        </w:rPr>
+        <w:lastRenderedPageBreak/>
+        <w:drawing>
+          <wp:inline distT="0" distB="0" distL="0" distR="0" wp14:anchorId="1EE1862C" wp14:editId="784A32D6">
+            <wp:extent cx="5077460" cy="8524875"/>
+            <wp:effectExtent l="0" t="0" r="8890" b="9525"/>
+            <wp:docPr id="301152982" name="Picture 14" descr="A screenshot of a computer&#10;&#10;Description automatically generated"/>
+            <wp:cNvGraphicFramePr>
+              <a:graphicFrameLocks xmlns:a="http://schemas.openxmlformats.org/drawingml/2006/main" noChangeAspect="1"/>
+            </wp:cNvGraphicFramePr>
+            <a:graphic xmlns:a="http://schemas.openxmlformats.org/drawingml/2006/main">
+              <a:graphicData uri="http://schemas.openxmlformats.org/drawingml/2006/picture">
+                <pic:pic xmlns:pic="http://schemas.openxmlformats.org/drawingml/2006/picture">
+                  <pic:nvPicPr>
+                    <pic:cNvPr id="301152982" name="Picture 14" descr="A screenshot of a computer&#10;&#10;Description automatically generated"/>
+                    <pic:cNvPicPr>
+                      <a:picLocks noChangeAspect="1" noChangeArrowheads="1"/>
+                    </pic:cNvPicPr>
+                  </pic:nvPicPr>
+                  <pic:blipFill>
+                    <a:blip r:embed="rId41">
+                      <a:extLst>
+                        <a:ext uri="{28A0092B-C50C-407E-A947-70E740481C1C}">
+                          <a14:useLocalDpi xmlns:a14="http://schemas.microsoft.com/office/drawing/2010/main" val="0"/>
+                        </a:ext>
+                      </a:extLst>
+                    </a:blip>
+                    <a:srcRect/>
+                    <a:stretch>
+                      <a:fillRect/>
+                    </a:stretch>
+                  </pic:blipFill>
+                  <pic:spPr bwMode="auto">
+                    <a:xfrm>
+                      <a:off x="0" y="0"/>
+                      <a:ext cx="5077460" cy="8524875"/>
+                    </a:xfrm>
+                    <a:prstGeom prst="rect">
+                      <a:avLst/>
+                    </a:prstGeom>
+                    <a:noFill/>
+                    <a:ln>
+                      <a:noFill/>
+                    </a:ln>
+                  </pic:spPr>
+                </pic:pic>
+              </a:graphicData>
+            </a:graphic>
+          </wp:inline>
+        </w:drawing>
+      </w:r>
+    </w:p>
+    <w:p>
+      <w:pPr>
+        <w:pStyle w:val="Caption"/>
+      </w:pPr>
+      <w:r>
+        <w:t xml:space="preserve">Figura </w:t>
+      </w:r>
+      <w:r>
+        <w:fldChar w:fldCharType="begin"/>
+      </w:r>
+      <w:r>
+        <w:instrText xml:space="preserve"> SEQ Figura \* ARABIC </w:instrText>
+      </w:r>
+      <w:r>
+        <w:fldChar w:fldCharType="separate"/>
+      </w:r>
+      <w:r>
+        <w:rPr>
+          <w:noProof/>
+        </w:rPr>
+        <w:t>24</w:t>
+      </w:r>
+      <w:r>
+        <w:fldChar w:fldCharType="end"/>
+      </w:r>
+      <w:r>
+        <w:t xml:space="preserve"> - Etapas de Processamento de dados do problema 2</w:t>
+      </w:r>
+    </w:p>
+    <w:p>
+      <w:pPr>
         <w:pStyle w:val="ListParagraph"/>
         <w:numPr>
           <w:ilvl w:val="0"/>
@@ -36895,6 +37013,10 @@
     <w:p>
       <w:pPr>
         <w:ind w:left="311"/>
+        <w:rPr>
+          <w:sz w:val="18"/>
+          <w:szCs w:val="16"/>
+        </w:rPr>
       </w:pPr>
       <w:r>
         <w:t>Os dados de diferentes cenários (como Aceleração, Travagem e Interseções) foram importados para os dois carros usados no estudo (BMW e Honda).</w:t>
@@ -36996,6 +37118,1929 @@
     </w:p>
     <w:p>
       <w:pPr>
+        <w:pStyle w:val="Caption"/>
+        <w:keepNext/>
+      </w:pPr>
+      <w:r>
+        <w:t xml:space="preserve">Tabela </w:t>
+      </w:r>
+      <w:r>
+        <w:fldChar w:fldCharType="begin"/>
+      </w:r>
+      <w:r>
+        <w:instrText xml:space="preserve"> SEQ Tabela \* ARABIC </w:instrText>
+      </w:r>
+      <w:r>
+        <w:fldChar w:fldCharType="separate"/>
+      </w:r>
+      <w:r>
+        <w:rPr>
+          <w:noProof/>
+        </w:rPr>
+        <w:t>5</w:t>
+      </w:r>
+      <w:r>
+        <w:fldChar w:fldCharType="end"/>
+      </w:r>
+      <w:r>
+        <w:t xml:space="preserve"> - Dados antes de aplicar </w:t>
+      </w:r>
+      <w:proofErr w:type="spellStart"/>
+      <w:r>
+        <w:t>Rolling</w:t>
+      </w:r>
+      <w:proofErr w:type="spellEnd"/>
+      <w:r>
+        <w:t xml:space="preserve"> </w:t>
+      </w:r>
+      <w:proofErr w:type="spellStart"/>
+      <w:r>
+        <w:t>Window</w:t>
+      </w:r>
+      <w:proofErr w:type="spellEnd"/>
+    </w:p>
+    <w:tbl>
+      <w:tblPr>
+        <w:tblStyle w:val="TableGridLight"/>
+        <w:tblW w:w="0" w:type="auto"/>
+        <w:jc w:val="center"/>
+        <w:tblLook w:val="04A0" w:firstRow="1" w:lastRow="0" w:firstColumn="1" w:lastColumn="0" w:noHBand="0" w:noVBand="1"/>
+      </w:tblPr>
+      <w:tblGrid>
+        <w:gridCol w:w="1618"/>
+        <w:gridCol w:w="1616"/>
+        <w:gridCol w:w="1612"/>
+        <w:gridCol w:w="1313"/>
+        <w:gridCol w:w="1311"/>
+        <w:gridCol w:w="1307"/>
+      </w:tblGrid>
+      <w:tr>
+        <w:trPr>
+          <w:jc w:val="center"/>
+        </w:trPr>
+        <w:tc>
+          <w:tcPr>
+            <w:tcW w:w="1618" w:type="dxa"/>
+            <w:vAlign w:val="bottom"/>
+          </w:tcPr>
+          <w:p>
+            <w:pPr>
+              <w:ind w:firstLine="0"/>
+            </w:pPr>
+            <w:proofErr w:type="spellStart"/>
+            <w:r>
+              <w:rPr>
+                <w:rFonts w:ascii="Aptos Narrow" w:hAnsi="Aptos Narrow"/>
+                <w:color w:val="000000"/>
+                <w:sz w:val="22"/>
+              </w:rPr>
+              <w:t>accelerometerX</w:t>
+            </w:r>
+            <w:proofErr w:type="spellEnd"/>
+          </w:p>
+        </w:tc>
+        <w:tc>
+          <w:tcPr>
+            <w:tcW w:w="1616" w:type="dxa"/>
+            <w:vAlign w:val="bottom"/>
+          </w:tcPr>
+          <w:p>
+            <w:pPr>
+              <w:ind w:firstLine="0"/>
+            </w:pPr>
+            <w:proofErr w:type="spellStart"/>
+            <w:r>
+              <w:rPr>
+                <w:rFonts w:ascii="Aptos Narrow" w:hAnsi="Aptos Narrow"/>
+                <w:color w:val="000000"/>
+                <w:sz w:val="22"/>
+              </w:rPr>
+              <w:t>accelerometerY</w:t>
+            </w:r>
+            <w:proofErr w:type="spellEnd"/>
+          </w:p>
+        </w:tc>
+        <w:tc>
+          <w:tcPr>
+            <w:tcW w:w="1612" w:type="dxa"/>
+            <w:vAlign w:val="bottom"/>
+          </w:tcPr>
+          <w:p>
+            <w:pPr>
+              <w:ind w:firstLine="0"/>
+            </w:pPr>
+            <w:proofErr w:type="spellStart"/>
+            <w:r>
+              <w:rPr>
+                <w:rFonts w:ascii="Aptos Narrow" w:hAnsi="Aptos Narrow"/>
+                <w:color w:val="000000"/>
+                <w:sz w:val="22"/>
+              </w:rPr>
+              <w:t>accelerometerZ</w:t>
+            </w:r>
+            <w:proofErr w:type="spellEnd"/>
+          </w:p>
+        </w:tc>
+        <w:tc>
+          <w:tcPr>
+            <w:tcW w:w="1313" w:type="dxa"/>
+            <w:vAlign w:val="bottom"/>
+          </w:tcPr>
+          <w:p>
+            <w:pPr>
+              <w:ind w:firstLine="0"/>
+            </w:pPr>
+            <w:proofErr w:type="spellStart"/>
+            <w:r>
+              <w:rPr>
+                <w:rFonts w:ascii="Aptos Narrow" w:hAnsi="Aptos Narrow"/>
+                <w:color w:val="000000"/>
+                <w:sz w:val="22"/>
+              </w:rPr>
+              <w:t>gyroscopeX</w:t>
+            </w:r>
+            <w:proofErr w:type="spellEnd"/>
+          </w:p>
+        </w:tc>
+        <w:tc>
+          <w:tcPr>
+            <w:tcW w:w="1311" w:type="dxa"/>
+            <w:vAlign w:val="bottom"/>
+          </w:tcPr>
+          <w:p>
+            <w:pPr>
+              <w:ind w:firstLine="0"/>
+            </w:pPr>
+            <w:proofErr w:type="spellStart"/>
+            <w:r>
+              <w:rPr>
+                <w:rFonts w:ascii="Aptos Narrow" w:hAnsi="Aptos Narrow"/>
+                <w:color w:val="000000"/>
+                <w:sz w:val="22"/>
+              </w:rPr>
+              <w:t>gyroscopeY</w:t>
+            </w:r>
+            <w:proofErr w:type="spellEnd"/>
+          </w:p>
+        </w:tc>
+        <w:tc>
+          <w:tcPr>
+            <w:tcW w:w="1307" w:type="dxa"/>
+            <w:vAlign w:val="bottom"/>
+          </w:tcPr>
+          <w:p>
+            <w:pPr>
+              <w:ind w:firstLine="0"/>
+            </w:pPr>
+            <w:proofErr w:type="spellStart"/>
+            <w:r>
+              <w:rPr>
+                <w:rFonts w:ascii="Aptos Narrow" w:hAnsi="Aptos Narrow"/>
+                <w:color w:val="000000"/>
+                <w:sz w:val="22"/>
+              </w:rPr>
+              <w:t>gyroscopeZ</w:t>
+            </w:r>
+            <w:proofErr w:type="spellEnd"/>
+          </w:p>
+        </w:tc>
+      </w:tr>
+      <w:tr>
+        <w:trPr>
+          <w:jc w:val="center"/>
+        </w:trPr>
+        <w:tc>
+          <w:tcPr>
+            <w:tcW w:w="1618" w:type="dxa"/>
+            <w:vAlign w:val="bottom"/>
+          </w:tcPr>
+          <w:p>
+            <w:pPr>
+              <w:ind w:firstLine="0"/>
+            </w:pPr>
+            <w:r>
+              <w:rPr>
+                <w:rFonts w:ascii="Aptos Narrow" w:hAnsi="Aptos Narrow"/>
+                <w:color w:val="000000"/>
+                <w:sz w:val="22"/>
+              </w:rPr>
+              <w:t>0.204224</w:t>
+            </w:r>
+          </w:p>
+        </w:tc>
+        <w:tc>
+          <w:tcPr>
+            <w:tcW w:w="1616" w:type="dxa"/>
+            <w:vAlign w:val="bottom"/>
+          </w:tcPr>
+          <w:p>
+            <w:pPr>
+              <w:ind w:firstLine="0"/>
+            </w:pPr>
+            <w:r>
+              <w:rPr>
+                <w:rFonts w:ascii="Aptos Narrow" w:hAnsi="Aptos Narrow"/>
+                <w:color w:val="000000"/>
+                <w:sz w:val="22"/>
+              </w:rPr>
+              <w:t>0.574472</w:t>
+            </w:r>
+          </w:p>
+        </w:tc>
+        <w:tc>
+          <w:tcPr>
+            <w:tcW w:w="1612" w:type="dxa"/>
+            <w:vAlign w:val="bottom"/>
+          </w:tcPr>
+          <w:p>
+            <w:pPr>
+              <w:ind w:firstLine="0"/>
+            </w:pPr>
+            <w:r>
+              <w:rPr>
+                <w:rFonts w:ascii="Aptos Narrow" w:hAnsi="Aptos Narrow"/>
+                <w:color w:val="000000"/>
+                <w:sz w:val="22"/>
+              </w:rPr>
+              <w:t>0.015077</w:t>
+            </w:r>
+          </w:p>
+        </w:tc>
+        <w:tc>
+          <w:tcPr>
+            <w:tcW w:w="1313" w:type="dxa"/>
+            <w:vAlign w:val="bottom"/>
+          </w:tcPr>
+          <w:p>
+            <w:pPr>
+              <w:ind w:firstLine="0"/>
+            </w:pPr>
+            <w:r>
+              <w:rPr>
+                <w:rFonts w:ascii="Aptos Narrow" w:hAnsi="Aptos Narrow"/>
+                <w:color w:val="000000"/>
+                <w:sz w:val="22"/>
+              </w:rPr>
+              <w:t>0.001833</w:t>
+            </w:r>
+          </w:p>
+        </w:tc>
+        <w:tc>
+          <w:tcPr>
+            <w:tcW w:w="1311" w:type="dxa"/>
+            <w:vAlign w:val="bottom"/>
+          </w:tcPr>
+          <w:p>
+            <w:pPr>
+              <w:ind w:firstLine="0"/>
+            </w:pPr>
+            <w:r>
+              <w:rPr>
+                <w:rFonts w:ascii="Aptos Narrow" w:hAnsi="Aptos Narrow"/>
+                <w:color w:val="000000"/>
+                <w:sz w:val="22"/>
+              </w:rPr>
+              <w:t>0.00672</w:t>
+            </w:r>
+          </w:p>
+        </w:tc>
+        <w:tc>
+          <w:tcPr>
+            <w:tcW w:w="1307" w:type="dxa"/>
+            <w:vAlign w:val="bottom"/>
+          </w:tcPr>
+          <w:p>
+            <w:pPr>
+              <w:ind w:firstLine="0"/>
+            </w:pPr>
+            <w:r>
+              <w:rPr>
+                <w:rFonts w:ascii="Aptos Narrow" w:hAnsi="Aptos Narrow"/>
+                <w:color w:val="000000"/>
+                <w:sz w:val="22"/>
+              </w:rPr>
+              <w:t>0.003054</w:t>
+            </w:r>
+          </w:p>
+        </w:tc>
+      </w:tr>
+      <w:tr>
+        <w:trPr>
+          <w:jc w:val="center"/>
+        </w:trPr>
+        <w:tc>
+          <w:tcPr>
+            <w:tcW w:w="1618" w:type="dxa"/>
+            <w:vAlign w:val="bottom"/>
+          </w:tcPr>
+          <w:p>
+            <w:pPr>
+              <w:ind w:firstLine="0"/>
+            </w:pPr>
+            <w:r>
+              <w:rPr>
+                <w:rFonts w:ascii="Aptos Narrow" w:hAnsi="Aptos Narrow"/>
+                <w:color w:val="000000"/>
+                <w:sz w:val="22"/>
+              </w:rPr>
+              <w:t>0.230342</w:t>
+            </w:r>
+          </w:p>
+        </w:tc>
+        <w:tc>
+          <w:tcPr>
+            <w:tcW w:w="1616" w:type="dxa"/>
+            <w:vAlign w:val="bottom"/>
+          </w:tcPr>
+          <w:p>
+            <w:pPr>
+              <w:ind w:firstLine="0"/>
+            </w:pPr>
+            <w:r>
+              <w:rPr>
+                <w:rFonts w:ascii="Aptos Narrow" w:hAnsi="Aptos Narrow"/>
+                <w:color w:val="000000"/>
+                <w:sz w:val="22"/>
+              </w:rPr>
+              <w:t>0.175526</w:t>
+            </w:r>
+          </w:p>
+        </w:tc>
+        <w:tc>
+          <w:tcPr>
+            <w:tcW w:w="1612" w:type="dxa"/>
+            <w:vAlign w:val="bottom"/>
+          </w:tcPr>
+          <w:p>
+            <w:pPr>
+              <w:keepNext/>
+              <w:ind w:firstLine="0"/>
+            </w:pPr>
+            <w:r>
+              <w:rPr>
+                <w:rFonts w:ascii="Aptos Narrow" w:hAnsi="Aptos Narrow"/>
+                <w:color w:val="000000"/>
+                <w:sz w:val="22"/>
+              </w:rPr>
+              <w:t>0.122981</w:t>
+            </w:r>
+          </w:p>
+        </w:tc>
+        <w:tc>
+          <w:tcPr>
+            <w:tcW w:w="1313" w:type="dxa"/>
+            <w:vAlign w:val="bottom"/>
+          </w:tcPr>
+          <w:p>
+            <w:pPr>
+              <w:keepNext/>
+              <w:ind w:firstLine="0"/>
+            </w:pPr>
+            <w:r>
+              <w:rPr>
+                <w:rFonts w:ascii="Aptos Narrow" w:hAnsi="Aptos Narrow"/>
+                <w:color w:val="000000"/>
+                <w:sz w:val="22"/>
+              </w:rPr>
+              <w:t>-0.00061</w:t>
+            </w:r>
+          </w:p>
+        </w:tc>
+        <w:tc>
+          <w:tcPr>
+            <w:tcW w:w="1311" w:type="dxa"/>
+            <w:vAlign w:val="bottom"/>
+          </w:tcPr>
+          <w:p>
+            <w:pPr>
+              <w:keepNext/>
+              <w:ind w:firstLine="0"/>
+            </w:pPr>
+            <w:r>
+              <w:rPr>
+                <w:rFonts w:ascii="Aptos Narrow" w:hAnsi="Aptos Narrow"/>
+                <w:color w:val="000000"/>
+                <w:sz w:val="22"/>
+              </w:rPr>
+              <w:t>0</w:t>
+            </w:r>
+          </w:p>
+        </w:tc>
+        <w:tc>
+          <w:tcPr>
+            <w:tcW w:w="1307" w:type="dxa"/>
+            <w:vAlign w:val="bottom"/>
+          </w:tcPr>
+          <w:p>
+            <w:pPr>
+              <w:keepNext/>
+              <w:ind w:firstLine="0"/>
+            </w:pPr>
+            <w:r>
+              <w:rPr>
+                <w:rFonts w:ascii="Aptos Narrow" w:hAnsi="Aptos Narrow"/>
+                <w:color w:val="000000"/>
+                <w:sz w:val="22"/>
+              </w:rPr>
+              <w:t>-0.00244</w:t>
+            </w:r>
+          </w:p>
+        </w:tc>
+      </w:tr>
+      <w:tr>
+        <w:trPr>
+          <w:jc w:val="center"/>
+        </w:trPr>
+        <w:tc>
+          <w:tcPr>
+            <w:tcW w:w="1618" w:type="dxa"/>
+            <w:vAlign w:val="bottom"/>
+          </w:tcPr>
+          <w:p>
+            <w:pPr>
+              <w:ind w:firstLine="0"/>
+            </w:pPr>
+            <w:r>
+              <w:rPr>
+                <w:rFonts w:ascii="Aptos Narrow" w:hAnsi="Aptos Narrow"/>
+                <w:color w:val="000000"/>
+                <w:sz w:val="22"/>
+              </w:rPr>
+              <w:t>0.199742</w:t>
+            </w:r>
+          </w:p>
+        </w:tc>
+        <w:tc>
+          <w:tcPr>
+            <w:tcW w:w="1616" w:type="dxa"/>
+            <w:vAlign w:val="bottom"/>
+          </w:tcPr>
+          <w:p>
+            <w:pPr>
+              <w:ind w:firstLine="0"/>
+            </w:pPr>
+            <w:r>
+              <w:rPr>
+                <w:rFonts w:ascii="Aptos Narrow" w:hAnsi="Aptos Narrow"/>
+                <w:color w:val="000000"/>
+                <w:sz w:val="22"/>
+              </w:rPr>
+              <w:t>1.303585</w:t>
+            </w:r>
+          </w:p>
+        </w:tc>
+        <w:tc>
+          <w:tcPr>
+            <w:tcW w:w="1612" w:type="dxa"/>
+            <w:vAlign w:val="bottom"/>
+          </w:tcPr>
+          <w:p>
+            <w:pPr>
+              <w:keepNext/>
+              <w:ind w:firstLine="0"/>
+            </w:pPr>
+            <w:r>
+              <w:rPr>
+                <w:rFonts w:ascii="Aptos Narrow" w:hAnsi="Aptos Narrow"/>
+                <w:color w:val="000000"/>
+                <w:sz w:val="22"/>
+              </w:rPr>
+              <w:t>-0.18821</w:t>
+            </w:r>
+          </w:p>
+        </w:tc>
+        <w:tc>
+          <w:tcPr>
+            <w:tcW w:w="1313" w:type="dxa"/>
+            <w:vAlign w:val="bottom"/>
+          </w:tcPr>
+          <w:p>
+            <w:pPr>
+              <w:keepNext/>
+              <w:ind w:firstLine="0"/>
+            </w:pPr>
+            <w:r>
+              <w:rPr>
+                <w:rFonts w:ascii="Aptos Narrow" w:hAnsi="Aptos Narrow"/>
+                <w:color w:val="000000"/>
+                <w:sz w:val="22"/>
+              </w:rPr>
+              <w:t>0.014661</w:t>
+            </w:r>
+          </w:p>
+        </w:tc>
+        <w:tc>
+          <w:tcPr>
+            <w:tcW w:w="1311" w:type="dxa"/>
+            <w:vAlign w:val="bottom"/>
+          </w:tcPr>
+          <w:p>
+            <w:pPr>
+              <w:keepNext/>
+              <w:ind w:firstLine="0"/>
+            </w:pPr>
+            <w:r>
+              <w:rPr>
+                <w:rFonts w:ascii="Aptos Narrow" w:hAnsi="Aptos Narrow"/>
+                <w:color w:val="000000"/>
+                <w:sz w:val="22"/>
+              </w:rPr>
+              <w:t>-0.01344</w:t>
+            </w:r>
+          </w:p>
+        </w:tc>
+        <w:tc>
+          <w:tcPr>
+            <w:tcW w:w="1307" w:type="dxa"/>
+            <w:vAlign w:val="bottom"/>
+          </w:tcPr>
+          <w:p>
+            <w:pPr>
+              <w:keepNext/>
+              <w:ind w:firstLine="0"/>
+            </w:pPr>
+            <w:r>
+              <w:rPr>
+                <w:rFonts w:ascii="Aptos Narrow" w:hAnsi="Aptos Narrow"/>
+                <w:color w:val="000000"/>
+                <w:sz w:val="22"/>
+              </w:rPr>
+              <w:t>-0.00305</w:t>
+            </w:r>
+          </w:p>
+        </w:tc>
+      </w:tr>
+      <w:tr>
+        <w:trPr>
+          <w:jc w:val="center"/>
+        </w:trPr>
+        <w:tc>
+          <w:tcPr>
+            <w:tcW w:w="1618" w:type="dxa"/>
+            <w:vAlign w:val="bottom"/>
+          </w:tcPr>
+          <w:p>
+            <w:pPr>
+              <w:ind w:firstLine="0"/>
+            </w:pPr>
+            <w:r>
+              <w:rPr>
+                <w:rFonts w:ascii="Aptos Narrow" w:hAnsi="Aptos Narrow"/>
+                <w:color w:val="000000"/>
+                <w:sz w:val="22"/>
+              </w:rPr>
+              <w:t>0.003083</w:t>
+            </w:r>
+          </w:p>
+        </w:tc>
+        <w:tc>
+          <w:tcPr>
+            <w:tcW w:w="1616" w:type="dxa"/>
+            <w:vAlign w:val="bottom"/>
+          </w:tcPr>
+          <w:p>
+            <w:pPr>
+              <w:ind w:firstLine="0"/>
+            </w:pPr>
+            <w:r>
+              <w:rPr>
+                <w:rFonts w:ascii="Aptos Narrow" w:hAnsi="Aptos Narrow"/>
+                <w:color w:val="000000"/>
+                <w:sz w:val="22"/>
+              </w:rPr>
+              <w:t>0.753614</w:t>
+            </w:r>
+          </w:p>
+        </w:tc>
+        <w:tc>
+          <w:tcPr>
+            <w:tcW w:w="1612" w:type="dxa"/>
+            <w:vAlign w:val="bottom"/>
+          </w:tcPr>
+          <w:p>
+            <w:pPr>
+              <w:keepNext/>
+              <w:ind w:firstLine="0"/>
+            </w:pPr>
+            <w:r>
+              <w:rPr>
+                <w:rFonts w:ascii="Aptos Narrow" w:hAnsi="Aptos Narrow"/>
+                <w:color w:val="000000"/>
+                <w:sz w:val="22"/>
+              </w:rPr>
+              <w:t>0.103433</w:t>
+            </w:r>
+          </w:p>
+        </w:tc>
+        <w:tc>
+          <w:tcPr>
+            <w:tcW w:w="1313" w:type="dxa"/>
+            <w:vAlign w:val="bottom"/>
+          </w:tcPr>
+          <w:p>
+            <w:pPr>
+              <w:keepNext/>
+              <w:ind w:firstLine="0"/>
+            </w:pPr>
+            <w:r>
+              <w:rPr>
+                <w:rFonts w:ascii="Aptos Narrow" w:hAnsi="Aptos Narrow"/>
+                <w:color w:val="000000"/>
+                <w:sz w:val="22"/>
+              </w:rPr>
+              <w:t>0.034208</w:t>
+            </w:r>
+          </w:p>
+        </w:tc>
+        <w:tc>
+          <w:tcPr>
+            <w:tcW w:w="1311" w:type="dxa"/>
+            <w:vAlign w:val="bottom"/>
+          </w:tcPr>
+          <w:p>
+            <w:pPr>
+              <w:keepNext/>
+              <w:ind w:firstLine="0"/>
+            </w:pPr>
+            <w:r>
+              <w:rPr>
+                <w:rFonts w:ascii="Aptos Narrow" w:hAnsi="Aptos Narrow"/>
+                <w:color w:val="000000"/>
+                <w:sz w:val="22"/>
+              </w:rPr>
+              <w:t>-0.01161</w:t>
+            </w:r>
+          </w:p>
+        </w:tc>
+        <w:tc>
+          <w:tcPr>
+            <w:tcW w:w="1307" w:type="dxa"/>
+            <w:vAlign w:val="bottom"/>
+          </w:tcPr>
+          <w:p>
+            <w:pPr>
+              <w:keepNext/>
+              <w:ind w:firstLine="0"/>
+            </w:pPr>
+            <w:r>
+              <w:rPr>
+                <w:rFonts w:ascii="Aptos Narrow" w:hAnsi="Aptos Narrow"/>
+                <w:color w:val="000000"/>
+                <w:sz w:val="22"/>
+              </w:rPr>
+              <w:t>-0.01161</w:t>
+            </w:r>
+          </w:p>
+        </w:tc>
+      </w:tr>
+      <w:tr>
+        <w:trPr>
+          <w:jc w:val="center"/>
+        </w:trPr>
+        <w:tc>
+          <w:tcPr>
+            <w:tcW w:w="1618" w:type="dxa"/>
+            <w:vAlign w:val="bottom"/>
+          </w:tcPr>
+          <w:p>
+            <w:pPr>
+              <w:ind w:firstLine="0"/>
+            </w:pPr>
+            <w:r>
+              <w:rPr>
+                <w:rFonts w:ascii="Aptos Narrow" w:hAnsi="Aptos Narrow"/>
+                <w:color w:val="000000"/>
+                <w:sz w:val="22"/>
+              </w:rPr>
+              <w:t>0.202767</w:t>
+            </w:r>
+          </w:p>
+        </w:tc>
+        <w:tc>
+          <w:tcPr>
+            <w:tcW w:w="1616" w:type="dxa"/>
+            <w:vAlign w:val="bottom"/>
+          </w:tcPr>
+          <w:p>
+            <w:pPr>
+              <w:ind w:firstLine="0"/>
+            </w:pPr>
+            <w:r>
+              <w:rPr>
+                <w:rFonts w:ascii="Aptos Narrow" w:hAnsi="Aptos Narrow"/>
+                <w:color w:val="000000"/>
+                <w:sz w:val="22"/>
+              </w:rPr>
+              <w:t>0.281722</w:t>
+            </w:r>
+          </w:p>
+        </w:tc>
+        <w:tc>
+          <w:tcPr>
+            <w:tcW w:w="1612" w:type="dxa"/>
+            <w:vAlign w:val="bottom"/>
+          </w:tcPr>
+          <w:p>
+            <w:pPr>
+              <w:keepNext/>
+              <w:ind w:firstLine="0"/>
+            </w:pPr>
+            <w:r>
+              <w:rPr>
+                <w:rFonts w:ascii="Aptos Narrow" w:hAnsi="Aptos Narrow"/>
+                <w:color w:val="000000"/>
+                <w:sz w:val="22"/>
+              </w:rPr>
+              <w:t>0.290354</w:t>
+            </w:r>
+          </w:p>
+        </w:tc>
+        <w:tc>
+          <w:tcPr>
+            <w:tcW w:w="1313" w:type="dxa"/>
+            <w:vAlign w:val="bottom"/>
+          </w:tcPr>
+          <w:p>
+            <w:pPr>
+              <w:keepNext/>
+              <w:ind w:firstLine="0"/>
+            </w:pPr>
+            <w:r>
+              <w:rPr>
+                <w:rFonts w:ascii="Aptos Narrow" w:hAnsi="Aptos Narrow"/>
+                <w:color w:val="000000"/>
+                <w:sz w:val="22"/>
+              </w:rPr>
+              <w:t>0.023213</w:t>
+            </w:r>
+          </w:p>
+        </w:tc>
+        <w:tc>
+          <w:tcPr>
+            <w:tcW w:w="1311" w:type="dxa"/>
+            <w:vAlign w:val="bottom"/>
+          </w:tcPr>
+          <w:p>
+            <w:pPr>
+              <w:keepNext/>
+              <w:ind w:firstLine="0"/>
+            </w:pPr>
+            <w:r>
+              <w:rPr>
+                <w:rFonts w:ascii="Aptos Narrow" w:hAnsi="Aptos Narrow"/>
+                <w:color w:val="000000"/>
+                <w:sz w:val="22"/>
+              </w:rPr>
+              <w:t>-0.01527</w:t>
+            </w:r>
+          </w:p>
+        </w:tc>
+        <w:tc>
+          <w:tcPr>
+            <w:tcW w:w="1307" w:type="dxa"/>
+            <w:vAlign w:val="bottom"/>
+          </w:tcPr>
+          <w:p>
+            <w:pPr>
+              <w:keepNext/>
+              <w:ind w:firstLine="0"/>
+            </w:pPr>
+            <w:r>
+              <w:rPr>
+                <w:rFonts w:ascii="Aptos Narrow" w:hAnsi="Aptos Narrow"/>
+                <w:color w:val="000000"/>
+                <w:sz w:val="22"/>
+              </w:rPr>
+              <w:t>-0.03665</w:t>
+            </w:r>
+          </w:p>
+        </w:tc>
+      </w:tr>
+      <w:tr>
+        <w:trPr>
+          <w:jc w:val="center"/>
+        </w:trPr>
+        <w:tc>
+          <w:tcPr>
+            <w:tcW w:w="1618" w:type="dxa"/>
+            <w:vAlign w:val="bottom"/>
+          </w:tcPr>
+          <w:p>
+            <w:pPr>
+              <w:ind w:firstLine="0"/>
+              <w:rPr>
+                <w:rFonts w:ascii="Aptos Narrow" w:hAnsi="Aptos Narrow"/>
+                <w:color w:val="000000"/>
+                <w:sz w:val="22"/>
+              </w:rPr>
+            </w:pPr>
+            <w:r>
+              <w:rPr>
+                <w:rFonts w:ascii="Aptos Narrow" w:hAnsi="Aptos Narrow"/>
+                <w:color w:val="000000"/>
+                <w:sz w:val="22"/>
+              </w:rPr>
+              <w:t>…</w:t>
+            </w:r>
+          </w:p>
+        </w:tc>
+        <w:tc>
+          <w:tcPr>
+            <w:tcW w:w="1616" w:type="dxa"/>
+            <w:vAlign w:val="bottom"/>
+          </w:tcPr>
+          <w:p>
+            <w:pPr>
+              <w:ind w:firstLine="0"/>
+              <w:rPr>
+                <w:rFonts w:ascii="Aptos Narrow" w:hAnsi="Aptos Narrow"/>
+                <w:color w:val="000000"/>
+                <w:sz w:val="22"/>
+              </w:rPr>
+            </w:pPr>
+            <w:r>
+              <w:rPr>
+                <w:rFonts w:ascii="Aptos Narrow" w:hAnsi="Aptos Narrow"/>
+                <w:color w:val="000000"/>
+                <w:sz w:val="22"/>
+              </w:rPr>
+              <w:t>…</w:t>
+            </w:r>
+          </w:p>
+        </w:tc>
+        <w:tc>
+          <w:tcPr>
+            <w:tcW w:w="1612" w:type="dxa"/>
+            <w:vAlign w:val="bottom"/>
+          </w:tcPr>
+          <w:p>
+            <w:pPr>
+              <w:keepNext/>
+              <w:ind w:firstLine="0"/>
+              <w:rPr>
+                <w:rFonts w:ascii="Aptos Narrow" w:hAnsi="Aptos Narrow"/>
+                <w:color w:val="000000"/>
+                <w:sz w:val="22"/>
+              </w:rPr>
+            </w:pPr>
+            <w:r>
+              <w:rPr>
+                <w:rFonts w:ascii="Aptos Narrow" w:hAnsi="Aptos Narrow"/>
+                <w:color w:val="000000"/>
+                <w:sz w:val="22"/>
+              </w:rPr>
+              <w:t>…</w:t>
+            </w:r>
+          </w:p>
+        </w:tc>
+        <w:tc>
+          <w:tcPr>
+            <w:tcW w:w="1313" w:type="dxa"/>
+            <w:vAlign w:val="bottom"/>
+          </w:tcPr>
+          <w:p>
+            <w:pPr>
+              <w:keepNext/>
+              <w:ind w:firstLine="0"/>
+              <w:rPr>
+                <w:rFonts w:ascii="Aptos Narrow" w:hAnsi="Aptos Narrow"/>
+                <w:color w:val="000000"/>
+                <w:sz w:val="22"/>
+              </w:rPr>
+            </w:pPr>
+            <w:r>
+              <w:rPr>
+                <w:rFonts w:ascii="Aptos Narrow" w:hAnsi="Aptos Narrow"/>
+                <w:color w:val="000000"/>
+                <w:sz w:val="22"/>
+              </w:rPr>
+              <w:t>…</w:t>
+            </w:r>
+          </w:p>
+        </w:tc>
+        <w:tc>
+          <w:tcPr>
+            <w:tcW w:w="1311" w:type="dxa"/>
+            <w:vAlign w:val="bottom"/>
+          </w:tcPr>
+          <w:p>
+            <w:pPr>
+              <w:keepNext/>
+              <w:ind w:firstLine="0"/>
+              <w:rPr>
+                <w:rFonts w:ascii="Aptos Narrow" w:hAnsi="Aptos Narrow"/>
+                <w:color w:val="000000"/>
+                <w:sz w:val="22"/>
+              </w:rPr>
+            </w:pPr>
+            <w:r>
+              <w:rPr>
+                <w:rFonts w:ascii="Aptos Narrow" w:hAnsi="Aptos Narrow"/>
+                <w:color w:val="000000"/>
+                <w:sz w:val="22"/>
+              </w:rPr>
+              <w:t>…</w:t>
+            </w:r>
+          </w:p>
+        </w:tc>
+        <w:tc>
+          <w:tcPr>
+            <w:tcW w:w="1307" w:type="dxa"/>
+            <w:vAlign w:val="bottom"/>
+          </w:tcPr>
+          <w:p>
+            <w:pPr>
+              <w:keepNext/>
+              <w:ind w:firstLine="0"/>
+              <w:rPr>
+                <w:rFonts w:ascii="Aptos Narrow" w:hAnsi="Aptos Narrow"/>
+                <w:color w:val="000000"/>
+                <w:sz w:val="22"/>
+              </w:rPr>
+            </w:pPr>
+            <w:r>
+              <w:rPr>
+                <w:rFonts w:ascii="Aptos Narrow" w:hAnsi="Aptos Narrow"/>
+                <w:color w:val="000000"/>
+                <w:sz w:val="22"/>
+              </w:rPr>
+              <w:t>…</w:t>
+            </w:r>
+          </w:p>
+        </w:tc>
+      </w:tr>
+    </w:tbl>
+    <w:p>
+      <w:pPr>
+        <w:ind w:left="311"/>
+      </w:pPr>
+    </w:p>
+    <w:p>
+      <w:pPr>
+        <w:pStyle w:val="Caption"/>
+        <w:keepNext/>
+      </w:pPr>
+      <w:r>
+        <w:t xml:space="preserve">Tabela </w:t>
+      </w:r>
+      <w:r>
+        <w:fldChar w:fldCharType="begin"/>
+      </w:r>
+      <w:r>
+        <w:instrText xml:space="preserve"> SEQ Tabela \* ARABIC </w:instrText>
+      </w:r>
+      <w:r>
+        <w:fldChar w:fldCharType="separate"/>
+      </w:r>
+      <w:r>
+        <w:rPr>
+          <w:noProof/>
+        </w:rPr>
+        <w:t>6</w:t>
+      </w:r>
+      <w:r>
+        <w:fldChar w:fldCharType="end"/>
+      </w:r>
+      <w:r>
+        <w:t xml:space="preserve"> - Dados depois de aplicar </w:t>
+      </w:r>
+      <w:proofErr w:type="spellStart"/>
+      <w:r>
+        <w:t>Rolling</w:t>
+      </w:r>
+      <w:proofErr w:type="spellEnd"/>
+      <w:r>
+        <w:t xml:space="preserve"> </w:t>
+      </w:r>
+      <w:proofErr w:type="spellStart"/>
+      <w:r>
+        <w:t>Window</w:t>
+      </w:r>
+      <w:proofErr w:type="spellEnd"/>
+    </w:p>
+    <w:tbl>
+      <w:tblPr>
+        <w:tblStyle w:val="TableGridLight"/>
+        <w:tblW w:w="0" w:type="auto"/>
+        <w:jc w:val="center"/>
+        <w:tblLook w:val="04A0" w:firstRow="1" w:lastRow="0" w:firstColumn="1" w:lastColumn="0" w:noHBand="0" w:noVBand="1"/>
+      </w:tblPr>
+      <w:tblGrid>
+        <w:gridCol w:w="1618"/>
+        <w:gridCol w:w="1616"/>
+        <w:gridCol w:w="1612"/>
+        <w:gridCol w:w="1313"/>
+        <w:gridCol w:w="1311"/>
+        <w:gridCol w:w="1307"/>
+      </w:tblGrid>
+      <w:tr>
+        <w:trPr>
+          <w:jc w:val="center"/>
+        </w:trPr>
+        <w:tc>
+          <w:tcPr>
+            <w:tcW w:w="1618" w:type="dxa"/>
+            <w:vAlign w:val="bottom"/>
+          </w:tcPr>
+          <w:p>
+            <w:pPr>
+              <w:ind w:firstLine="0"/>
+            </w:pPr>
+            <w:proofErr w:type="spellStart"/>
+            <w:r>
+              <w:rPr>
+                <w:rFonts w:ascii="Aptos Narrow" w:hAnsi="Aptos Narrow"/>
+                <w:color w:val="000000"/>
+                <w:sz w:val="22"/>
+              </w:rPr>
+              <w:t>accelerometerX</w:t>
+            </w:r>
+            <w:proofErr w:type="spellEnd"/>
+          </w:p>
+        </w:tc>
+        <w:tc>
+          <w:tcPr>
+            <w:tcW w:w="1616" w:type="dxa"/>
+            <w:vAlign w:val="bottom"/>
+          </w:tcPr>
+          <w:p>
+            <w:pPr>
+              <w:ind w:firstLine="0"/>
+            </w:pPr>
+            <w:proofErr w:type="spellStart"/>
+            <w:r>
+              <w:rPr>
+                <w:rFonts w:ascii="Aptos Narrow" w:hAnsi="Aptos Narrow"/>
+                <w:color w:val="000000"/>
+                <w:sz w:val="22"/>
+              </w:rPr>
+              <w:t>accelerometerY</w:t>
+            </w:r>
+            <w:proofErr w:type="spellEnd"/>
+          </w:p>
+        </w:tc>
+        <w:tc>
+          <w:tcPr>
+            <w:tcW w:w="1612" w:type="dxa"/>
+            <w:vAlign w:val="bottom"/>
+          </w:tcPr>
+          <w:p>
+            <w:pPr>
+              <w:ind w:firstLine="0"/>
+            </w:pPr>
+            <w:proofErr w:type="spellStart"/>
+            <w:r>
+              <w:rPr>
+                <w:rFonts w:ascii="Aptos Narrow" w:hAnsi="Aptos Narrow"/>
+                <w:color w:val="000000"/>
+                <w:sz w:val="22"/>
+              </w:rPr>
+              <w:t>accelerometerZ</w:t>
+            </w:r>
+            <w:proofErr w:type="spellEnd"/>
+          </w:p>
+        </w:tc>
+        <w:tc>
+          <w:tcPr>
+            <w:tcW w:w="1313" w:type="dxa"/>
+            <w:vAlign w:val="bottom"/>
+          </w:tcPr>
+          <w:p>
+            <w:pPr>
+              <w:ind w:firstLine="0"/>
+            </w:pPr>
+            <w:proofErr w:type="spellStart"/>
+            <w:r>
+              <w:rPr>
+                <w:rFonts w:ascii="Aptos Narrow" w:hAnsi="Aptos Narrow"/>
+                <w:color w:val="000000"/>
+                <w:sz w:val="22"/>
+              </w:rPr>
+              <w:t>gyroscopeX</w:t>
+            </w:r>
+            <w:proofErr w:type="spellEnd"/>
+          </w:p>
+        </w:tc>
+        <w:tc>
+          <w:tcPr>
+            <w:tcW w:w="1311" w:type="dxa"/>
+            <w:vAlign w:val="bottom"/>
+          </w:tcPr>
+          <w:p>
+            <w:pPr>
+              <w:ind w:firstLine="0"/>
+            </w:pPr>
+            <w:proofErr w:type="spellStart"/>
+            <w:r>
+              <w:rPr>
+                <w:rFonts w:ascii="Aptos Narrow" w:hAnsi="Aptos Narrow"/>
+                <w:color w:val="000000"/>
+                <w:sz w:val="22"/>
+              </w:rPr>
+              <w:t>gyroscopeY</w:t>
+            </w:r>
+            <w:proofErr w:type="spellEnd"/>
+          </w:p>
+        </w:tc>
+        <w:tc>
+          <w:tcPr>
+            <w:tcW w:w="1307" w:type="dxa"/>
+            <w:vAlign w:val="bottom"/>
+          </w:tcPr>
+          <w:p>
+            <w:pPr>
+              <w:ind w:firstLine="0"/>
+            </w:pPr>
+            <w:proofErr w:type="spellStart"/>
+            <w:r>
+              <w:rPr>
+                <w:rFonts w:ascii="Aptos Narrow" w:hAnsi="Aptos Narrow"/>
+                <w:color w:val="000000"/>
+                <w:sz w:val="22"/>
+              </w:rPr>
+              <w:t>gyroscopeZ</w:t>
+            </w:r>
+            <w:proofErr w:type="spellEnd"/>
+          </w:p>
+        </w:tc>
+      </w:tr>
+      <w:tr>
+        <w:trPr>
+          <w:jc w:val="center"/>
+        </w:trPr>
+        <w:tc>
+          <w:tcPr>
+            <w:tcW w:w="1618" w:type="dxa"/>
+            <w:vAlign w:val="bottom"/>
+          </w:tcPr>
+          <w:p>
+            <w:pPr>
+              <w:ind w:firstLine="0"/>
+            </w:pPr>
+            <w:r>
+              <w:rPr>
+                <w:rFonts w:ascii="Aptos Narrow" w:hAnsi="Aptos Narrow"/>
+                <w:color w:val="000000"/>
+                <w:sz w:val="22"/>
+              </w:rPr>
+              <w:t>0.217283</w:t>
+            </w:r>
+          </w:p>
+        </w:tc>
+        <w:tc>
+          <w:tcPr>
+            <w:tcW w:w="1616" w:type="dxa"/>
+            <w:vAlign w:val="bottom"/>
+          </w:tcPr>
+          <w:p>
+            <w:pPr>
+              <w:ind w:firstLine="0"/>
+            </w:pPr>
+            <w:r>
+              <w:rPr>
+                <w:rFonts w:ascii="Aptos Narrow" w:hAnsi="Aptos Narrow"/>
+                <w:color w:val="000000"/>
+                <w:sz w:val="22"/>
+              </w:rPr>
+              <w:t>0.374999</w:t>
+            </w:r>
+          </w:p>
+        </w:tc>
+        <w:tc>
+          <w:tcPr>
+            <w:tcW w:w="1612" w:type="dxa"/>
+            <w:vAlign w:val="bottom"/>
+          </w:tcPr>
+          <w:p>
+            <w:pPr>
+              <w:ind w:firstLine="0"/>
+            </w:pPr>
+            <w:r>
+              <w:rPr>
+                <w:rFonts w:ascii="Aptos Narrow" w:hAnsi="Aptos Narrow"/>
+                <w:color w:val="000000"/>
+                <w:sz w:val="22"/>
+              </w:rPr>
+              <w:t>0.069029</w:t>
+            </w:r>
+          </w:p>
+        </w:tc>
+        <w:tc>
+          <w:tcPr>
+            <w:tcW w:w="1313" w:type="dxa"/>
+            <w:vAlign w:val="bottom"/>
+          </w:tcPr>
+          <w:p>
+            <w:pPr>
+              <w:ind w:firstLine="0"/>
+            </w:pPr>
+            <w:r>
+              <w:rPr>
+                <w:rFonts w:ascii="Aptos Narrow" w:hAnsi="Aptos Narrow"/>
+                <w:color w:val="000000"/>
+                <w:sz w:val="22"/>
+              </w:rPr>
+              <w:t>0.000611</w:t>
+            </w:r>
+          </w:p>
+        </w:tc>
+        <w:tc>
+          <w:tcPr>
+            <w:tcW w:w="1311" w:type="dxa"/>
+            <w:vAlign w:val="bottom"/>
+          </w:tcPr>
+          <w:p>
+            <w:pPr>
+              <w:ind w:firstLine="0"/>
+            </w:pPr>
+            <w:r>
+              <w:rPr>
+                <w:rFonts w:ascii="Aptos Narrow" w:hAnsi="Aptos Narrow"/>
+                <w:color w:val="000000"/>
+                <w:sz w:val="22"/>
+              </w:rPr>
+              <w:t>0.00336</w:t>
+            </w:r>
+          </w:p>
+        </w:tc>
+        <w:tc>
+          <w:tcPr>
+            <w:tcW w:w="1307" w:type="dxa"/>
+            <w:vAlign w:val="bottom"/>
+          </w:tcPr>
+          <w:p>
+            <w:pPr>
+              <w:ind w:firstLine="0"/>
+            </w:pPr>
+            <w:r>
+              <w:rPr>
+                <w:rFonts w:ascii="Aptos Narrow" w:hAnsi="Aptos Narrow"/>
+                <w:color w:val="000000"/>
+                <w:sz w:val="22"/>
+              </w:rPr>
+              <w:t>0.000305</w:t>
+            </w:r>
+          </w:p>
+        </w:tc>
+      </w:tr>
+      <w:tr>
+        <w:trPr>
+          <w:jc w:val="center"/>
+        </w:trPr>
+        <w:tc>
+          <w:tcPr>
+            <w:tcW w:w="1618" w:type="dxa"/>
+            <w:vAlign w:val="bottom"/>
+          </w:tcPr>
+          <w:p>
+            <w:pPr>
+              <w:ind w:firstLine="0"/>
+            </w:pPr>
+            <w:r>
+              <w:rPr>
+                <w:rFonts w:ascii="Aptos Narrow" w:hAnsi="Aptos Narrow"/>
+                <w:color w:val="000000"/>
+                <w:sz w:val="22"/>
+              </w:rPr>
+              <w:t>0.211436</w:t>
+            </w:r>
+          </w:p>
+        </w:tc>
+        <w:tc>
+          <w:tcPr>
+            <w:tcW w:w="1616" w:type="dxa"/>
+            <w:vAlign w:val="bottom"/>
+          </w:tcPr>
+          <w:p>
+            <w:pPr>
+              <w:ind w:firstLine="0"/>
+            </w:pPr>
+            <w:r>
+              <w:rPr>
+                <w:rFonts w:ascii="Aptos Narrow" w:hAnsi="Aptos Narrow"/>
+                <w:color w:val="000000"/>
+                <w:sz w:val="22"/>
+              </w:rPr>
+              <w:t>0.684528</w:t>
+            </w:r>
+          </w:p>
+        </w:tc>
+        <w:tc>
+          <w:tcPr>
+            <w:tcW w:w="1612" w:type="dxa"/>
+            <w:vAlign w:val="bottom"/>
+          </w:tcPr>
+          <w:p>
+            <w:pPr>
+              <w:keepNext/>
+              <w:ind w:firstLine="0"/>
+            </w:pPr>
+            <w:r>
+              <w:rPr>
+                <w:rFonts w:ascii="Aptos Narrow" w:hAnsi="Aptos Narrow"/>
+                <w:color w:val="000000"/>
+                <w:sz w:val="22"/>
+              </w:rPr>
+              <w:t>-0.01672</w:t>
+            </w:r>
+          </w:p>
+        </w:tc>
+        <w:tc>
+          <w:tcPr>
+            <w:tcW w:w="1313" w:type="dxa"/>
+            <w:vAlign w:val="bottom"/>
+          </w:tcPr>
+          <w:p>
+            <w:pPr>
+              <w:keepNext/>
+              <w:ind w:firstLine="0"/>
+            </w:pPr>
+            <w:r>
+              <w:rPr>
+                <w:rFonts w:ascii="Aptos Narrow" w:hAnsi="Aptos Narrow"/>
+                <w:color w:val="000000"/>
+                <w:sz w:val="22"/>
+              </w:rPr>
+              <w:t>0.005294</w:t>
+            </w:r>
+          </w:p>
+        </w:tc>
+        <w:tc>
+          <w:tcPr>
+            <w:tcW w:w="1311" w:type="dxa"/>
+            <w:vAlign w:val="bottom"/>
+          </w:tcPr>
+          <w:p>
+            <w:pPr>
+              <w:keepNext/>
+              <w:ind w:firstLine="0"/>
+            </w:pPr>
+            <w:r>
+              <w:rPr>
+                <w:rFonts w:ascii="Aptos Narrow" w:hAnsi="Aptos Narrow"/>
+                <w:color w:val="000000"/>
+                <w:sz w:val="22"/>
+              </w:rPr>
+              <w:t>-0.00224</w:t>
+            </w:r>
+          </w:p>
+        </w:tc>
+        <w:tc>
+          <w:tcPr>
+            <w:tcW w:w="1307" w:type="dxa"/>
+            <w:vAlign w:val="bottom"/>
+          </w:tcPr>
+          <w:p>
+            <w:pPr>
+              <w:keepNext/>
+              <w:ind w:firstLine="0"/>
+            </w:pPr>
+            <w:r>
+              <w:rPr>
+                <w:rFonts w:ascii="Aptos Narrow" w:hAnsi="Aptos Narrow"/>
+                <w:color w:val="000000"/>
+                <w:sz w:val="22"/>
+              </w:rPr>
+              <w:t>-0.00081</w:t>
+            </w:r>
+          </w:p>
+        </w:tc>
+      </w:tr>
+      <w:tr>
+        <w:trPr>
+          <w:jc w:val="center"/>
+        </w:trPr>
+        <w:tc>
+          <w:tcPr>
+            <w:tcW w:w="1618" w:type="dxa"/>
+            <w:vAlign w:val="bottom"/>
+          </w:tcPr>
+          <w:p>
+            <w:pPr>
+              <w:ind w:firstLine="0"/>
+            </w:pPr>
+            <w:r>
+              <w:rPr>
+                <w:rFonts w:ascii="Aptos Narrow" w:hAnsi="Aptos Narrow"/>
+                <w:color w:val="000000"/>
+                <w:sz w:val="22"/>
+              </w:rPr>
+              <w:t>0.144389</w:t>
+            </w:r>
+          </w:p>
+        </w:tc>
+        <w:tc>
+          <w:tcPr>
+            <w:tcW w:w="1616" w:type="dxa"/>
+            <w:vAlign w:val="bottom"/>
+          </w:tcPr>
+          <w:p>
+            <w:pPr>
+              <w:ind w:firstLine="0"/>
+            </w:pPr>
+            <w:r>
+              <w:rPr>
+                <w:rFonts w:ascii="Aptos Narrow" w:hAnsi="Aptos Narrow"/>
+                <w:color w:val="000000"/>
+                <w:sz w:val="22"/>
+              </w:rPr>
+              <w:t>0.744242</w:t>
+            </w:r>
+          </w:p>
+        </w:tc>
+        <w:tc>
+          <w:tcPr>
+            <w:tcW w:w="1612" w:type="dxa"/>
+            <w:vAlign w:val="bottom"/>
+          </w:tcPr>
+          <w:p>
+            <w:pPr>
+              <w:keepNext/>
+              <w:ind w:firstLine="0"/>
+            </w:pPr>
+            <w:r>
+              <w:rPr>
+                <w:rFonts w:ascii="Aptos Narrow" w:hAnsi="Aptos Narrow"/>
+                <w:color w:val="000000"/>
+                <w:sz w:val="22"/>
+              </w:rPr>
+              <w:t>0.012736</w:t>
+            </w:r>
+          </w:p>
+        </w:tc>
+        <w:tc>
+          <w:tcPr>
+            <w:tcW w:w="1313" w:type="dxa"/>
+            <w:vAlign w:val="bottom"/>
+          </w:tcPr>
+          <w:p>
+            <w:pPr>
+              <w:keepNext/>
+              <w:ind w:firstLine="0"/>
+            </w:pPr>
+            <w:r>
+              <w:rPr>
+                <w:rFonts w:ascii="Aptos Narrow" w:hAnsi="Aptos Narrow"/>
+                <w:color w:val="000000"/>
+                <w:sz w:val="22"/>
+              </w:rPr>
+              <w:t>0.016086</w:t>
+            </w:r>
+          </w:p>
+        </w:tc>
+        <w:tc>
+          <w:tcPr>
+            <w:tcW w:w="1311" w:type="dxa"/>
+            <w:vAlign w:val="bottom"/>
+          </w:tcPr>
+          <w:p>
+            <w:pPr>
+              <w:keepNext/>
+              <w:ind w:firstLine="0"/>
+            </w:pPr>
+            <w:r>
+              <w:rPr>
+                <w:rFonts w:ascii="Aptos Narrow" w:hAnsi="Aptos Narrow"/>
+                <w:color w:val="000000"/>
+                <w:sz w:val="22"/>
+              </w:rPr>
+              <w:t>-0.00835</w:t>
+            </w:r>
+          </w:p>
+        </w:tc>
+        <w:tc>
+          <w:tcPr>
+            <w:tcW w:w="1307" w:type="dxa"/>
+            <w:vAlign w:val="bottom"/>
+          </w:tcPr>
+          <w:p>
+            <w:pPr>
+              <w:keepNext/>
+              <w:ind w:firstLine="0"/>
+            </w:pPr>
+            <w:r>
+              <w:rPr>
+                <w:rFonts w:ascii="Aptos Narrow" w:hAnsi="Aptos Narrow"/>
+                <w:color w:val="000000"/>
+                <w:sz w:val="22"/>
+              </w:rPr>
+              <w:t>-0.0057</w:t>
+            </w:r>
+          </w:p>
+        </w:tc>
+      </w:tr>
+      <w:tr>
+        <w:trPr>
+          <w:jc w:val="center"/>
+        </w:trPr>
+        <w:tc>
+          <w:tcPr>
+            <w:tcW w:w="1618" w:type="dxa"/>
+            <w:vAlign w:val="bottom"/>
+          </w:tcPr>
+          <w:p>
+            <w:pPr>
+              <w:ind w:firstLine="0"/>
+            </w:pPr>
+            <w:r>
+              <w:rPr>
+                <w:rFonts w:ascii="Aptos Narrow" w:hAnsi="Aptos Narrow"/>
+                <w:color w:val="000000"/>
+                <w:sz w:val="22"/>
+              </w:rPr>
+              <w:t>0.135198</w:t>
+            </w:r>
+          </w:p>
+        </w:tc>
+        <w:tc>
+          <w:tcPr>
+            <w:tcW w:w="1616" w:type="dxa"/>
+            <w:vAlign w:val="bottom"/>
+          </w:tcPr>
+          <w:p>
+            <w:pPr>
+              <w:ind w:firstLine="0"/>
+            </w:pPr>
+            <w:r>
+              <w:rPr>
+                <w:rFonts w:ascii="Aptos Narrow" w:hAnsi="Aptos Narrow"/>
+                <w:color w:val="000000"/>
+                <w:sz w:val="22"/>
+              </w:rPr>
+              <w:t>0.77964</w:t>
+            </w:r>
+          </w:p>
+        </w:tc>
+        <w:tc>
+          <w:tcPr>
+            <w:tcW w:w="1612" w:type="dxa"/>
+            <w:vAlign w:val="bottom"/>
+          </w:tcPr>
+          <w:p>
+            <w:pPr>
+              <w:keepNext/>
+              <w:ind w:firstLine="0"/>
+            </w:pPr>
+            <w:r>
+              <w:rPr>
+                <w:rFonts w:ascii="Aptos Narrow" w:hAnsi="Aptos Narrow"/>
+                <w:color w:val="000000"/>
+                <w:sz w:val="22"/>
+              </w:rPr>
+              <w:t>0.068527</w:t>
+            </w:r>
+          </w:p>
+        </w:tc>
+        <w:tc>
+          <w:tcPr>
+            <w:tcW w:w="1313" w:type="dxa"/>
+            <w:vAlign w:val="bottom"/>
+          </w:tcPr>
+          <w:p>
+            <w:pPr>
+              <w:keepNext/>
+              <w:ind w:firstLine="0"/>
+            </w:pPr>
+            <w:r>
+              <w:rPr>
+                <w:rFonts w:ascii="Aptos Narrow" w:hAnsi="Aptos Narrow"/>
+                <w:color w:val="000000"/>
+                <w:sz w:val="22"/>
+              </w:rPr>
+              <w:t>0.024027</w:t>
+            </w:r>
+          </w:p>
+        </w:tc>
+        <w:tc>
+          <w:tcPr>
+            <w:tcW w:w="1311" w:type="dxa"/>
+            <w:vAlign w:val="bottom"/>
+          </w:tcPr>
+          <w:p>
+            <w:pPr>
+              <w:keepNext/>
+              <w:ind w:firstLine="0"/>
+            </w:pPr>
+            <w:r>
+              <w:rPr>
+                <w:rFonts w:ascii="Aptos Narrow" w:hAnsi="Aptos Narrow"/>
+                <w:color w:val="000000"/>
+                <w:sz w:val="22"/>
+              </w:rPr>
+              <w:t>-0.01344</w:t>
+            </w:r>
+          </w:p>
+        </w:tc>
+        <w:tc>
+          <w:tcPr>
+            <w:tcW w:w="1307" w:type="dxa"/>
+            <w:vAlign w:val="bottom"/>
+          </w:tcPr>
+          <w:p>
+            <w:pPr>
+              <w:keepNext/>
+              <w:ind w:firstLine="0"/>
+            </w:pPr>
+            <w:r>
+              <w:rPr>
+                <w:rFonts w:ascii="Aptos Narrow" w:hAnsi="Aptos Narrow"/>
+                <w:color w:val="000000"/>
+                <w:sz w:val="22"/>
+              </w:rPr>
+              <w:t>-0.0171</w:t>
+            </w:r>
+          </w:p>
+        </w:tc>
+      </w:tr>
+      <w:tr>
+        <w:trPr>
+          <w:jc w:val="center"/>
+        </w:trPr>
+        <w:tc>
+          <w:tcPr>
+            <w:tcW w:w="1618" w:type="dxa"/>
+            <w:vAlign w:val="bottom"/>
+          </w:tcPr>
+          <w:p>
+            <w:pPr>
+              <w:ind w:firstLine="0"/>
+            </w:pPr>
+            <w:r>
+              <w:rPr>
+                <w:rFonts w:ascii="Aptos Narrow" w:hAnsi="Aptos Narrow"/>
+                <w:color w:val="000000"/>
+                <w:sz w:val="22"/>
+              </w:rPr>
+              <w:t>0.054488</w:t>
+            </w:r>
+          </w:p>
+        </w:tc>
+        <w:tc>
+          <w:tcPr>
+            <w:tcW w:w="1616" w:type="dxa"/>
+            <w:vAlign w:val="bottom"/>
+          </w:tcPr>
+          <w:p>
+            <w:pPr>
+              <w:ind w:firstLine="0"/>
+            </w:pPr>
+            <w:r>
+              <w:rPr>
+                <w:rFonts w:ascii="Aptos Narrow" w:hAnsi="Aptos Narrow"/>
+                <w:color w:val="000000"/>
+                <w:sz w:val="22"/>
+              </w:rPr>
+              <w:t>0.322867</w:t>
+            </w:r>
+          </w:p>
+        </w:tc>
+        <w:tc>
+          <w:tcPr>
+            <w:tcW w:w="1612" w:type="dxa"/>
+            <w:vAlign w:val="bottom"/>
+          </w:tcPr>
+          <w:p>
+            <w:pPr>
+              <w:keepNext/>
+              <w:ind w:firstLine="0"/>
+            </w:pPr>
+            <w:r>
+              <w:rPr>
+                <w:rFonts w:ascii="Aptos Narrow" w:hAnsi="Aptos Narrow"/>
+                <w:color w:val="000000"/>
+                <w:sz w:val="22"/>
+              </w:rPr>
+              <w:t>0.121088</w:t>
+            </w:r>
+          </w:p>
+        </w:tc>
+        <w:tc>
+          <w:tcPr>
+            <w:tcW w:w="1313" w:type="dxa"/>
+            <w:vAlign w:val="bottom"/>
+          </w:tcPr>
+          <w:p>
+            <w:pPr>
+              <w:keepNext/>
+              <w:ind w:firstLine="0"/>
+            </w:pPr>
+            <w:r>
+              <w:rPr>
+                <w:rFonts w:ascii="Aptos Narrow" w:hAnsi="Aptos Narrow"/>
+                <w:color w:val="000000"/>
+                <w:sz w:val="22"/>
+              </w:rPr>
+              <w:t>0.019344</w:t>
+            </w:r>
+          </w:p>
+        </w:tc>
+        <w:tc>
+          <w:tcPr>
+            <w:tcW w:w="1311" w:type="dxa"/>
+            <w:vAlign w:val="bottom"/>
+          </w:tcPr>
+          <w:p>
+            <w:pPr>
+              <w:keepNext/>
+              <w:ind w:firstLine="0"/>
+            </w:pPr>
+            <w:r>
+              <w:rPr>
+                <w:rFonts w:ascii="Aptos Narrow" w:hAnsi="Aptos Narrow"/>
+                <w:color w:val="000000"/>
+                <w:sz w:val="22"/>
+              </w:rPr>
+              <w:t>-0.01018</w:t>
+            </w:r>
+          </w:p>
+        </w:tc>
+        <w:tc>
+          <w:tcPr>
+            <w:tcW w:w="1307" w:type="dxa"/>
+            <w:vAlign w:val="bottom"/>
+          </w:tcPr>
+          <w:p>
+            <w:pPr>
+              <w:keepNext/>
+              <w:ind w:firstLine="0"/>
+            </w:pPr>
+            <w:r>
+              <w:rPr>
+                <w:rFonts w:ascii="Aptos Narrow" w:hAnsi="Aptos Narrow"/>
+                <w:color w:val="000000"/>
+                <w:sz w:val="22"/>
+              </w:rPr>
+              <w:t>-0.03014</w:t>
+            </w:r>
+          </w:p>
+        </w:tc>
+      </w:tr>
+      <w:tr>
+        <w:trPr>
+          <w:jc w:val="center"/>
+        </w:trPr>
+        <w:tc>
+          <w:tcPr>
+            <w:tcW w:w="1618" w:type="dxa"/>
+            <w:vAlign w:val="bottom"/>
+          </w:tcPr>
+          <w:p>
+            <w:pPr>
+              <w:ind w:firstLine="0"/>
+              <w:rPr>
+                <w:rFonts w:ascii="Aptos Narrow" w:hAnsi="Aptos Narrow"/>
+                <w:color w:val="000000"/>
+                <w:sz w:val="22"/>
+              </w:rPr>
+            </w:pPr>
+            <w:r>
+              <w:rPr>
+                <w:rFonts w:ascii="Aptos Narrow" w:hAnsi="Aptos Narrow"/>
+                <w:color w:val="000000"/>
+                <w:sz w:val="22"/>
+              </w:rPr>
+              <w:t>…</w:t>
+            </w:r>
+          </w:p>
+        </w:tc>
+        <w:tc>
+          <w:tcPr>
+            <w:tcW w:w="1616" w:type="dxa"/>
+            <w:vAlign w:val="bottom"/>
+          </w:tcPr>
+          <w:p>
+            <w:pPr>
+              <w:ind w:firstLine="0"/>
+              <w:rPr>
+                <w:rFonts w:ascii="Aptos Narrow" w:hAnsi="Aptos Narrow"/>
+                <w:color w:val="000000"/>
+                <w:sz w:val="22"/>
+              </w:rPr>
+            </w:pPr>
+            <w:r>
+              <w:rPr>
+                <w:rFonts w:ascii="Aptos Narrow" w:hAnsi="Aptos Narrow"/>
+                <w:color w:val="000000"/>
+                <w:sz w:val="22"/>
+              </w:rPr>
+              <w:t>…</w:t>
+            </w:r>
+          </w:p>
+        </w:tc>
+        <w:tc>
+          <w:tcPr>
+            <w:tcW w:w="1612" w:type="dxa"/>
+            <w:vAlign w:val="bottom"/>
+          </w:tcPr>
+          <w:p>
+            <w:pPr>
+              <w:keepNext/>
+              <w:ind w:firstLine="0"/>
+              <w:rPr>
+                <w:rFonts w:ascii="Aptos Narrow" w:hAnsi="Aptos Narrow"/>
+                <w:color w:val="000000"/>
+                <w:sz w:val="22"/>
+              </w:rPr>
+            </w:pPr>
+            <w:r>
+              <w:rPr>
+                <w:rFonts w:ascii="Aptos Narrow" w:hAnsi="Aptos Narrow"/>
+                <w:color w:val="000000"/>
+                <w:sz w:val="22"/>
+              </w:rPr>
+              <w:t>…</w:t>
+            </w:r>
+          </w:p>
+        </w:tc>
+        <w:tc>
+          <w:tcPr>
+            <w:tcW w:w="1313" w:type="dxa"/>
+            <w:vAlign w:val="bottom"/>
+          </w:tcPr>
+          <w:p>
+            <w:pPr>
+              <w:keepNext/>
+              <w:ind w:firstLine="0"/>
+              <w:rPr>
+                <w:rFonts w:ascii="Aptos Narrow" w:hAnsi="Aptos Narrow"/>
+                <w:color w:val="000000"/>
+                <w:sz w:val="22"/>
+              </w:rPr>
+            </w:pPr>
+            <w:r>
+              <w:rPr>
+                <w:rFonts w:ascii="Aptos Narrow" w:hAnsi="Aptos Narrow"/>
+                <w:color w:val="000000"/>
+                <w:sz w:val="22"/>
+              </w:rPr>
+              <w:t>…</w:t>
+            </w:r>
+          </w:p>
+        </w:tc>
+        <w:tc>
+          <w:tcPr>
+            <w:tcW w:w="1311" w:type="dxa"/>
+            <w:vAlign w:val="bottom"/>
+          </w:tcPr>
+          <w:p>
+            <w:pPr>
+              <w:keepNext/>
+              <w:ind w:firstLine="0"/>
+              <w:rPr>
+                <w:rFonts w:ascii="Aptos Narrow" w:hAnsi="Aptos Narrow"/>
+                <w:color w:val="000000"/>
+                <w:sz w:val="22"/>
+              </w:rPr>
+            </w:pPr>
+            <w:r>
+              <w:rPr>
+                <w:rFonts w:ascii="Aptos Narrow" w:hAnsi="Aptos Narrow"/>
+                <w:color w:val="000000"/>
+                <w:sz w:val="22"/>
+              </w:rPr>
+              <w:t>…</w:t>
+            </w:r>
+          </w:p>
+        </w:tc>
+        <w:tc>
+          <w:tcPr>
+            <w:tcW w:w="1307" w:type="dxa"/>
+            <w:vAlign w:val="bottom"/>
+          </w:tcPr>
+          <w:p>
+            <w:pPr>
+              <w:keepNext/>
+              <w:ind w:firstLine="0"/>
+              <w:rPr>
+                <w:rFonts w:ascii="Aptos Narrow" w:hAnsi="Aptos Narrow"/>
+                <w:color w:val="000000"/>
+                <w:sz w:val="22"/>
+              </w:rPr>
+            </w:pPr>
+            <w:r>
+              <w:rPr>
+                <w:rFonts w:ascii="Aptos Narrow" w:hAnsi="Aptos Narrow"/>
+                <w:color w:val="000000"/>
+                <w:sz w:val="22"/>
+              </w:rPr>
+              <w:t>…</w:t>
+            </w:r>
+          </w:p>
+        </w:tc>
+      </w:tr>
+    </w:tbl>
+    <w:p>
+      <w:pPr>
+        <w:ind w:firstLine="0"/>
+      </w:pPr>
+    </w:p>
+    <w:p>
+      <w:pPr>
+        <w:ind w:firstLine="0"/>
+      </w:pPr>
+    </w:p>
+    <w:p>
+      <w:pPr>
         <w:pStyle w:val="ListParagraph"/>
         <w:numPr>
           <w:ilvl w:val="0"/>
@@ -37003,6 +39048,7 @@
         </w:numPr>
       </w:pPr>
       <w:r>
+        <w:lastRenderedPageBreak/>
         <w:t>Normalização dos Dados:</w:t>
       </w:r>
     </w:p>
@@ -37034,7 +39080,7 @@
         <w:ind w:left="311"/>
       </w:pPr>
       <w:r>
-        <w:t>Os dados foram então estruturados em sequências temporais com um</w:t>
+        <w:t>Os dados então estruturados em sequências temporais com um</w:t>
       </w:r>
       <w:r>
         <w:t>a</w:t>
@@ -37185,69 +39231,41 @@
         <w:ind w:left="311"/>
       </w:pPr>
       <w:r>
+        <w:t xml:space="preserve">As etiquetas de classe (Slow, Normal, Aggressive) foram codificadas utilizando o </w:t>
+      </w:r>
+      <w:proofErr w:type="spellStart"/>
+      <w:r>
+        <w:t>LabelEncoder</w:t>
+      </w:r>
+      <w:proofErr w:type="spellEnd"/>
+      <w:r>
+        <w:t xml:space="preserve"> da biblioteca </w:t>
+      </w:r>
+      <w:proofErr w:type="spellStart"/>
+      <w:r>
+        <w:t>sklearn</w:t>
+      </w:r>
+      <w:proofErr w:type="spellEnd"/>
+      <w:r>
+        <w:t>, transformando as etiquetas categóricas em valores numéricos que podem ser interpretados pelo modelo.</w:t>
+      </w:r>
+    </w:p>
+    <w:p>
+      <w:pPr>
+        <w:spacing w:line="276" w:lineRule="auto"/>
+        <w:ind w:firstLine="0"/>
+        <w:jc w:val="left"/>
+      </w:pPr>
+      <w:r>
+        <w:br w:type="page"/>
+      </w:r>
+    </w:p>
+    <w:p>
+      <w:pPr>
+        <w:pStyle w:val="Heading3"/>
+      </w:pPr>
+      <w:r>
         <w:lastRenderedPageBreak/>
-        <w:t xml:space="preserve">As etiquetas de classe (Slow, Normal, Aggressive) foram codificadas utilizando o </w:t>
-      </w:r>
-      <w:proofErr w:type="spellStart"/>
-      <w:r>
-        <w:t>LabelEncoder</w:t>
-      </w:r>
-      <w:proofErr w:type="spellEnd"/>
-      <w:r>
-        <w:t xml:space="preserve"> da biblioteca </w:t>
-      </w:r>
-      <w:proofErr w:type="spellStart"/>
-      <w:r>
-        <w:t>sklearn</w:t>
-      </w:r>
-      <w:proofErr w:type="spellEnd"/>
-      <w:r>
-        <w:t>, transformando as etiquetas categóricas em valores numéricos que podem ser interpretados pelo modelo.</w:t>
-      </w:r>
-    </w:p>
-    <w:p>
-      <w:pPr>
-        <w:pStyle w:val="ListParagraph"/>
-        <w:numPr>
-          <w:ilvl w:val="0"/>
-          <w:numId w:val="58"/>
-        </w:numPr>
-      </w:pPr>
-      <w:r>
-        <w:t>Gravar</w:t>
-      </w:r>
-      <w:r>
-        <w:t xml:space="preserve"> os Dados Pré-processados:</w:t>
-      </w:r>
-    </w:p>
-    <w:p>
-      <w:pPr>
-        <w:ind w:left="311"/>
-      </w:pPr>
-      <w:r>
-        <w:t xml:space="preserve">Os dados processados e as etiquetas foram </w:t>
-      </w:r>
-      <w:r>
-        <w:t>guardadas</w:t>
-      </w:r>
-      <w:r>
-        <w:t xml:space="preserve"> em arquivos CSV e NPZ para serem </w:t>
-      </w:r>
-      <w:r>
-        <w:t xml:space="preserve">analisados e </w:t>
-      </w:r>
-      <w:r>
-        <w:t>utilizados posteriormente</w:t>
-      </w:r>
-      <w:r>
-        <w:t>.</w:t>
-      </w:r>
-    </w:p>
-    <w:p>
-      <w:pPr>
-        <w:pStyle w:val="Heading3"/>
-      </w:pPr>
-      <w:r>
         <w:t>Modelos</w:t>
       </w:r>
     </w:p>
@@ -37295,23 +39313,7 @@
       </w:r>
       <w:proofErr w:type="spellEnd"/>
       <w:r>
-        <w:t xml:space="preserve">) foi projetado para a classificação de sequências temporais com base nos dados de sensores do IPL-Dataset. As </w:t>
-      </w:r>
-      <w:proofErr w:type="spellStart"/>
-      <w:r>
-        <w:t>LSTMs</w:t>
-      </w:r>
-      <w:proofErr w:type="spellEnd"/>
-      <w:r>
-        <w:t xml:space="preserve"> são uma forma de redes neurais recorrentes (</w:t>
-      </w:r>
-      <w:proofErr w:type="spellStart"/>
-      <w:r>
-        <w:t>RNNs</w:t>
-      </w:r>
-      <w:proofErr w:type="spellEnd"/>
-      <w:r>
-        <w:t>) particularmente eficazes em tarefas onde é necessário lembrar de informações ao longo de sequências. A arquitetura empilhada envolve múltiplas camadas LSTM, o que permite ao modelo capturar padrões mais complexos nas séries temporais dos dados de condução.</w:t>
+        <w:t>) foi projetado para a classificação de sequências temporais com base nos dados de sensores do IPL-Dataset.</w:t>
       </w:r>
     </w:p>
     <w:p>
@@ -37425,7 +39427,6 @@
         </w:numPr>
       </w:pPr>
       <w:r>
-        <w:lastRenderedPageBreak/>
         <w:t>A terceira camada LSTM retorna uma sequência de saída final que é processada pela camada densa.</w:t>
       </w:r>
     </w:p>
@@ -37495,11 +39496,16 @@
       </w:pPr>
       <w:proofErr w:type="spellStart"/>
       <w:r>
+        <w:lastRenderedPageBreak/>
         <w:t>BidirectionalLSTM</w:t>
       </w:r>
       <w:proofErr w:type="spellEnd"/>
     </w:p>
-    <w:p/>
+    <w:p>
+      <w:pPr>
+        <w:ind w:firstLine="0"/>
+      </w:pPr>
+    </w:p>
     <w:p>
       <w:pPr>
         <w:rPr>
@@ -37517,47 +39523,26 @@
     </w:p>
     <w:p>
       <w:r>
-        <w:t xml:space="preserve">O modelo </w:t>
+        <w:t xml:space="preserve">Ao contrário das </w:t>
       </w:r>
       <w:proofErr w:type="spellStart"/>
       <w:r>
+        <w:t>LSTMs</w:t>
+      </w:r>
+      <w:proofErr w:type="spellEnd"/>
+      <w:r>
+        <w:t xml:space="preserve"> tradicionais, que processam as sequências de dados em uma única direção (do passado para o futuro), o </w:t>
+      </w:r>
+      <w:proofErr w:type="spellStart"/>
+      <w:r>
         <w:t>Bidirectional</w:t>
       </w:r>
       <w:proofErr w:type="spellEnd"/>
       <w:r>
-        <w:t xml:space="preserve"> LSTM (Long Short-</w:t>
-      </w:r>
-      <w:proofErr w:type="spellStart"/>
-      <w:r>
-        <w:t>Term</w:t>
-      </w:r>
-      <w:proofErr w:type="spellEnd"/>
-      <w:r>
-        <w:t xml:space="preserve"> </w:t>
-      </w:r>
-      <w:proofErr w:type="spellStart"/>
-      <w:r>
-        <w:t>Memory</w:t>
-      </w:r>
-      <w:proofErr w:type="spellEnd"/>
-      <w:r>
-        <w:t xml:space="preserve"> Bidirecional) é uma arquitetura de rede neural recorrente (RNN) projetada para lidar com tarefas que envolvem sequências temporais. Ao contrário das </w:t>
-      </w:r>
-      <w:proofErr w:type="spellStart"/>
-      <w:r>
-        <w:t>LSTMs</w:t>
-      </w:r>
-      <w:proofErr w:type="spellEnd"/>
-      <w:r>
-        <w:t xml:space="preserve"> tradicionais, que processam as sequências de dados em uma única direção (normalmente da esquerda para a direita, do passado para o futuro), o </w:t>
-      </w:r>
-      <w:proofErr w:type="spellStart"/>
-      <w:r>
-        <w:t>Bidirectional</w:t>
-      </w:r>
-      <w:proofErr w:type="spellEnd"/>
-      <w:r>
-        <w:t xml:space="preserve"> LSTM processa a sequência de dados em ambas as direções: do início ao fim e do fim ao início. Isso permite que o modelo capture tanto as informações passadas quanto as futuras em qualquer ponto da sequência.</w:t>
+        <w:t xml:space="preserve"> LSTM processa a sequência de dados em ambas as direções. Isso permite que o modelo capture tanto as informações passadas quanto as futuras em qualquer ponto da sequência</w:t>
+      </w:r>
+      <w:r>
+        <w:t xml:space="preserve"> o que se pode demonstrar muito vantajoso para o nosso problema.</w:t>
       </w:r>
     </w:p>
     <w:p>
@@ -37662,7 +39647,6 @@
         </w:numPr>
       </w:pPr>
       <w:r>
-        <w:lastRenderedPageBreak/>
         <w:t>A segunda camada também é LSTM bidirecional e adiciona profundidade ao modelo.</w:t>
       </w:r>
     </w:p>
@@ -40285,7 +42269,7 @@
         </w:rPr>
         <w:t xml:space="preserve">(n.d.). Retrieved August 6, 2024, from </w:t>
       </w:r>
-      <w:hyperlink r:id="rId41" w:history="1">
+      <w:hyperlink r:id="rId42" w:history="1">
         <w:r>
           <w:rPr>
             <w:rStyle w:val="Hyperlink"/>
@@ -40349,7 +42333,7 @@
         </w:rPr>
         <w:t xml:space="preserve">. (n.d.). Retrieved August 6, 2024, from </w:t>
       </w:r>
-      <w:hyperlink r:id="rId42" w:history="1">
+      <w:hyperlink r:id="rId43" w:history="1">
         <w:r>
           <w:rPr>
             <w:rStyle w:val="Hyperlink"/>
@@ -40829,7 +42813,7 @@
         </w:rPr>
         <w:t xml:space="preserve">. (n.d.). Retrieved July 17, 2024, from </w:t>
       </w:r>
-      <w:hyperlink r:id="rId43" w:history="1">
+      <w:hyperlink r:id="rId44" w:history="1">
         <w:r>
           <w:rPr>
             <w:rStyle w:val="Hyperlink"/>
@@ -40893,7 +42877,7 @@
         </w:rPr>
         <w:t xml:space="preserve">. (n.d.). Retrieved August 7, 2024, from </w:t>
       </w:r>
-      <w:hyperlink r:id="rId44" w:history="1">
+      <w:hyperlink r:id="rId45" w:history="1">
         <w:r>
           <w:rPr>
             <w:rStyle w:val="Hyperlink"/>
@@ -40935,7 +42919,7 @@
         </w:rPr>
         <w:t xml:space="preserve">(n.d.). Retrieved August 7, 2024, from </w:t>
       </w:r>
-      <w:hyperlink r:id="rId45" w:history="1">
+      <w:hyperlink r:id="rId46" w:history="1">
         <w:r>
           <w:rPr>
             <w:rStyle w:val="Hyperlink"/>
@@ -40971,7 +42955,7 @@
         </w:rPr>
         <w:t xml:space="preserve">. (n.d.). Retrieved August 7, 2024, from </w:t>
       </w:r>
-      <w:hyperlink r:id="rId46" w:history="1">
+      <w:hyperlink r:id="rId47" w:history="1">
         <w:r>
           <w:rPr>
             <w:rStyle w:val="Hyperlink"/>
@@ -41138,9 +43122,9 @@
       </w:r>
     </w:p>
     <w:sectPr>
-      <w:headerReference w:type="even" r:id="rId47"/>
-      <w:headerReference w:type="default" r:id="rId48"/>
-      <w:footerReference w:type="default" r:id="rId49"/>
+      <w:headerReference w:type="even" r:id="rId48"/>
+      <w:headerReference w:type="default" r:id="rId49"/>
+      <w:footerReference w:type="default" r:id="rId50"/>
       <w:type w:val="continuous"/>
       <w:pgSz w:w="11906" w:h="16838" w:code="9"/>
       <w:pgMar w:top="1418" w:right="1418" w:bottom="1418" w:left="1701" w:header="709" w:footer="612" w:gutter="0"/>
@@ -47742,7 +49726,6 @@
   <w:style w:type="character" w:default="1" w:styleId="DefaultParagraphFont">
     <w:name w:val="Default Paragraph Font"/>
     <w:uiPriority w:val="1"/>
-    <w:semiHidden/>
     <w:unhideWhenUsed/>
   </w:style>
   <w:style w:type="table" w:default="1" w:styleId="TableNormal">
@@ -48826,6 +50809,81 @@
     <w:rPr>
       <w:color w:val="666666"/>
     </w:rPr>
+  </w:style>
+  <w:style w:type="table" w:styleId="GridTable2">
+    <w:name w:val="Grid Table 2"/>
+    <w:basedOn w:val="TableNormal"/>
+    <w:uiPriority w:val="47"/>
+    <w:rsid w:val="00C06AC8"/>
+    <w:pPr>
+      <w:spacing w:after="0" w:line="240" w:lineRule="auto"/>
+    </w:pPr>
+    <w:tblPr>
+      <w:tblStyleRowBandSize w:val="1"/>
+      <w:tblStyleColBandSize w:val="1"/>
+      <w:tblBorders>
+        <w:top w:val="single" w:sz="2" w:space="0" w:color="666666" w:themeColor="text1" w:themeTint="99"/>
+        <w:bottom w:val="single" w:sz="2" w:space="0" w:color="666666" w:themeColor="text1" w:themeTint="99"/>
+        <w:insideH w:val="single" w:sz="2" w:space="0" w:color="666666" w:themeColor="text1" w:themeTint="99"/>
+        <w:insideV w:val="single" w:sz="2" w:space="0" w:color="666666" w:themeColor="text1" w:themeTint="99"/>
+      </w:tblBorders>
+    </w:tblPr>
+    <w:tblStylePr w:type="firstRow">
+      <w:rPr>
+        <w:b/>
+        <w:bCs/>
+      </w:rPr>
+      <w:tblPr/>
+      <w:tcPr>
+        <w:tcBorders>
+          <w:top w:val="nil"/>
+          <w:bottom w:val="single" w:sz="12" w:space="0" w:color="666666" w:themeColor="text1" w:themeTint="99"/>
+          <w:insideH w:val="nil"/>
+          <w:insideV w:val="nil"/>
+        </w:tcBorders>
+        <w:shd w:val="clear" w:color="auto" w:fill="FFFFFF" w:themeFill="background1"/>
+      </w:tcPr>
+    </w:tblStylePr>
+    <w:tblStylePr w:type="lastRow">
+      <w:rPr>
+        <w:b/>
+        <w:bCs/>
+      </w:rPr>
+      <w:tblPr/>
+      <w:tcPr>
+        <w:tcBorders>
+          <w:top w:val="double" w:sz="2" w:space="0" w:color="666666" w:themeColor="text1" w:themeTint="99"/>
+          <w:bottom w:val="nil"/>
+          <w:insideH w:val="nil"/>
+          <w:insideV w:val="nil"/>
+        </w:tcBorders>
+        <w:shd w:val="clear" w:color="auto" w:fill="FFFFFF" w:themeFill="background1"/>
+      </w:tcPr>
+    </w:tblStylePr>
+    <w:tblStylePr w:type="firstCol">
+      <w:rPr>
+        <w:b/>
+        <w:bCs/>
+      </w:rPr>
+    </w:tblStylePr>
+    <w:tblStylePr w:type="lastCol">
+      <w:rPr>
+        <w:b/>
+        <w:bCs/>
+      </w:rPr>
+    </w:tblStylePr>
+    <w:tblStylePr w:type="band1Vert">
+      <w:tblPr/>
+      <w:tcPr>
+        <w:shd w:val="clear" w:color="auto" w:fill="CCCCCC" w:themeFill="text1" w:themeFillTint="33"/>
+      </w:tcPr>
+    </w:tblStylePr>
+    <w:tblStylePr w:type="band1Horz">
+      <w:tblPr/>
+      <w:tcPr>
+        <w:shd w:val="clear" w:color="auto" w:fill="CCCCCC" w:themeFill="text1" w:themeFillTint="33"/>
+      </w:tcPr>
+    </w:tblStylePr>
   </w:style>
 </w:styles>
 </file>

</xml_diff>